<commit_message>
Removed guidelines about creating server to proxy API calls.
</commit_message>
<xml_diff>
--- a/Football Statistics App SRS.docx
+++ b/Football Statistics App SRS.docx
@@ -125,35 +125,8 @@
       <w:r>
         <w:t>It’s free RESTful API which provides JSON data.</w:t>
       </w:r>
-    </w:p>
-    <w:p>
-      <w:r>
-        <w:t>To handle API requests we will need to build a simple server that would be responsible for:</w:t>
-      </w:r>
-    </w:p>
-    <w:p>
-      <w:pPr>
-        <w:pStyle w:val="ListParagraph"/>
-        <w:numPr>
-          <w:ilvl w:val="0"/>
-          <w:numId w:val="3"/>
-        </w:numPr>
-      </w:pPr>
-      <w:r>
-        <w:t>Creating a request: formatting the URL and parameters</w:t>
-      </w:r>
-    </w:p>
-    <w:p>
-      <w:pPr>
-        <w:pStyle w:val="ListParagraph"/>
-        <w:numPr>
-          <w:ilvl w:val="0"/>
-          <w:numId w:val="3"/>
-        </w:numPr>
-      </w:pPr>
-      <w:r>
-        <w:t>Handling the response, possibly performing some data mappings</w:t>
-      </w:r>
+      <w:bookmarkStart w:id="0" w:name="_GoBack"/>
+      <w:bookmarkEnd w:id="0"/>
     </w:p>
     <w:p/>
     <w:p>
@@ -168,8 +141,8 @@
       <w:pPr>
         <w:pStyle w:val="Heading3"/>
       </w:pPr>
-      <w:bookmarkStart w:id="0" w:name="_2.1_League_table"/>
-      <w:bookmarkEnd w:id="0"/>
+      <w:bookmarkStart w:id="1" w:name="_2.1_League_table"/>
+      <w:bookmarkEnd w:id="1"/>
       <w:r>
         <w:t>2.1</w:t>
       </w:r>
@@ -542,8 +515,8 @@
       <w:pPr>
         <w:pStyle w:val="Heading3"/>
       </w:pPr>
-      <w:bookmarkStart w:id="1" w:name="_2.2_Teams_page"/>
-      <w:bookmarkEnd w:id="1"/>
+      <w:bookmarkStart w:id="2" w:name="_2.2_Teams_page"/>
+      <w:bookmarkEnd w:id="2"/>
       <w:r>
         <w:t>2.2 Teams page</w:t>
       </w:r>
@@ -762,8 +735,8 @@
       <w:pPr>
         <w:pStyle w:val="Heading3"/>
       </w:pPr>
-      <w:bookmarkStart w:id="2" w:name="_2.3_Team_page"/>
-      <w:bookmarkEnd w:id="2"/>
+      <w:bookmarkStart w:id="3" w:name="_2.3_Team_page"/>
+      <w:bookmarkEnd w:id="3"/>
       <w:r>
         <w:t>2.3 Team page</w:t>
       </w:r>
@@ -1581,8 +1554,6 @@
       <w:r>
         <w:t>Add front-end build process to create JS and CSS bundles.</w:t>
       </w:r>
-      <w:bookmarkStart w:id="3" w:name="_GoBack"/>
-      <w:bookmarkEnd w:id="3"/>
     </w:p>
     <w:sectPr>
       <w:pgSz w:w="12240" w:h="15840"/>

</xml_diff>

<commit_message>
Added notes about Twitter API.
</commit_message>
<xml_diff>
--- a/Football Statistics App SRS.docx
+++ b/Football Statistics App SRS.docx
@@ -17,6 +17,14 @@
       </w:pPr>
       <w:r>
         <w:t>1 Source of information</w:t>
+      </w:r>
+    </w:p>
+    <w:p>
+      <w:pPr>
+        <w:pStyle w:val="Heading3"/>
+      </w:pPr>
+      <w:r>
+        <w:t>1.1 Football API</w:t>
       </w:r>
     </w:p>
     <w:p>
@@ -125,33 +133,83 @@
       <w:r>
         <w:t>It’s free RESTful API which provides JSON data.</w:t>
       </w:r>
-      <w:bookmarkStart w:id="0" w:name="_GoBack"/>
+    </w:p>
+    <w:p/>
+    <w:p>
+      <w:pPr>
+        <w:pStyle w:val="Heading3"/>
+      </w:pPr>
+      <w:r>
+        <w:t>1.2 Twitter API</w:t>
+      </w:r>
+    </w:p>
+    <w:p>
+      <w:hyperlink r:id="rId6" w:history="1">
+        <w:r>
+          <w:rPr>
+            <w:rStyle w:val="Hyperlink"/>
+          </w:rPr>
+          <w:t>Twitter API</w:t>
+        </w:r>
+      </w:hyperlink>
+      <w:r>
+        <w:t xml:space="preserve"> will be used for retrieving tweets by club name. So the Search API will be used. To authenticate in this API you’ll need to use your own Twitter account. If you don’t have one, you’ll need to create one.</w:t>
+      </w:r>
+    </w:p>
+    <w:p>
+      <w:r>
+        <w:t xml:space="preserve">Twitter has </w:t>
+      </w:r>
+      <w:hyperlink r:id="rId7" w:history="1">
+        <w:r>
+          <w:rPr>
+            <w:rStyle w:val="Hyperlink"/>
+          </w:rPr>
+          <w:t>embedded timelines functionality</w:t>
+        </w:r>
+      </w:hyperlink>
+      <w:r>
+        <w:t xml:space="preserve">. Using this functionality is </w:t>
+      </w:r>
+      <w:r>
+        <w:rPr>
+          <w:b/>
+        </w:rPr>
+        <w:t>strongly prohibited</w:t>
+      </w:r>
+      <w:r>
+        <w:t xml:space="preserve">. </w:t>
+      </w:r>
+      <w:r>
+        <w:t>You’ll need to fetch API data and render it in some way.</w:t>
+      </w:r>
+    </w:p>
+    <w:p/>
+    <w:p>
+      <w:pPr>
+        <w:pStyle w:val="Heading2"/>
+      </w:pPr>
+      <w:r>
+        <w:t>2 Pages</w:t>
+      </w:r>
+    </w:p>
+    <w:p>
+      <w:pPr>
+        <w:pStyle w:val="Heading3"/>
+      </w:pPr>
+      <w:bookmarkStart w:id="0" w:name="_2.1_League_table"/>
       <w:bookmarkEnd w:id="0"/>
-    </w:p>
-    <w:p/>
-    <w:p>
-      <w:pPr>
-        <w:pStyle w:val="Heading2"/>
-      </w:pPr>
-      <w:r>
-        <w:t>2 Pages</w:t>
-      </w:r>
-    </w:p>
-    <w:p>
-      <w:pPr>
-        <w:pStyle w:val="Heading3"/>
-      </w:pPr>
-      <w:bookmarkStart w:id="1" w:name="_2.1_League_table"/>
+      <w:r>
+        <w:t>2.1</w:t>
+      </w:r>
+      <w:r>
+        <w:t xml:space="preserve"> </w:t>
+      </w:r>
+      <w:r>
+        <w:t>League table page</w:t>
+      </w:r>
+      <w:bookmarkStart w:id="1" w:name="_GoBack"/>
       <w:bookmarkEnd w:id="1"/>
-      <w:r>
-        <w:t>2.1</w:t>
-      </w:r>
-      <w:r>
-        <w:t xml:space="preserve"> </w:t>
-      </w:r>
-      <w:r>
-        <w:t>League table page.</w:t>
-      </w:r>
     </w:p>
     <w:p>
       <w:r>
@@ -189,7 +247,7 @@
                     <pic:cNvPicPr/>
                   </pic:nvPicPr>
                   <pic:blipFill>
-                    <a:blip r:embed="rId6">
+                    <a:blip r:embed="rId8">
                       <a:extLst>
                         <a:ext uri="{28A0092B-C50C-407E-A947-70E740481C1C}">
                           <a14:useLocalDpi xmlns:a14="http://schemas.microsoft.com/office/drawing/2010/main" val="0"/>
@@ -553,7 +611,7 @@
                     <pic:cNvPicPr/>
                   </pic:nvPicPr>
                   <pic:blipFill>
-                    <a:blip r:embed="rId7">
+                    <a:blip r:embed="rId9">
                       <a:extLst>
                         <a:ext uri="{28A0092B-C50C-407E-A947-70E740481C1C}">
                           <a14:useLocalDpi xmlns:a14="http://schemas.microsoft.com/office/drawing/2010/main" val="0"/>
@@ -768,7 +826,7 @@
                     <pic:cNvPicPr/>
                   </pic:nvPicPr>
                   <pic:blipFill>
-                    <a:blip r:embed="rId8">
+                    <a:blip r:embed="rId10">
                       <a:extLst>
                         <a:ext uri="{28A0092B-C50C-407E-A947-70E740481C1C}">
                           <a14:useLocalDpi xmlns:a14="http://schemas.microsoft.com/office/drawing/2010/main" val="0"/>
@@ -966,7 +1024,7 @@
                     <pic:cNvPicPr/>
                   </pic:nvPicPr>
                   <pic:blipFill>
-                    <a:blip r:embed="rId9">
+                    <a:blip r:embed="rId11">
                       <a:extLst>
                         <a:ext uri="{28A0092B-C50C-407E-A947-70E740481C1C}">
                           <a14:useLocalDpi xmlns:a14="http://schemas.microsoft.com/office/drawing/2010/main" val="0"/>
@@ -1130,7 +1188,7 @@
       <w:r>
         <w:t xml:space="preserve">Use </w:t>
       </w:r>
-      <w:hyperlink r:id="rId10" w:history="1">
+      <w:hyperlink r:id="rId12" w:history="1">
         <w:r>
           <w:rPr>
             <w:rStyle w:val="Hyperlink"/>
@@ -1141,7 +1199,7 @@
       <w:r>
         <w:t xml:space="preserve"> for interacting with the view. It has an </w:t>
       </w:r>
-      <w:hyperlink r:id="rId11" w:history="1">
+      <w:hyperlink r:id="rId13" w:history="1">
         <w:r>
           <w:rPr>
             <w:rStyle w:val="Hyperlink"/>
@@ -1164,7 +1222,7 @@
       <w:r>
         <w:t xml:space="preserve">Use </w:t>
       </w:r>
-      <w:hyperlink r:id="rId12" w:history="1">
+      <w:hyperlink r:id="rId14" w:history="1">
         <w:r>
           <w:rPr>
             <w:rStyle w:val="Hyperlink"/>
@@ -1289,7 +1347,7 @@
       <w:r>
         <w:t xml:space="preserve">Use </w:t>
       </w:r>
-      <w:hyperlink r:id="rId13" w:history="1">
+      <w:hyperlink r:id="rId15" w:history="1">
         <w:r>
           <w:rPr>
             <w:rStyle w:val="Hyperlink"/>
@@ -1361,7 +1419,7 @@
       <w:r>
         <w:t xml:space="preserve">Follow company </w:t>
       </w:r>
-      <w:hyperlink r:id="rId14" w:history="1">
+      <w:hyperlink r:id="rId16" w:history="1">
         <w:r>
           <w:rPr>
             <w:rStyle w:val="Hyperlink"/>
@@ -1395,7 +1453,7 @@
       <w:r>
         <w:t xml:space="preserve">Mockups URL: </w:t>
       </w:r>
-      <w:hyperlink r:id="rId15" w:history="1">
+      <w:hyperlink r:id="rId17" w:history="1">
         <w:r>
           <w:rPr>
             <w:rStyle w:val="Hyperlink"/>

</xml_diff>

<commit_message>
Added draft version of Phase 3 and Phase 4 descriptions.
</commit_message>
<xml_diff>
--- a/Football Statistics App SRS.docx
+++ b/Football Statistics App SRS.docx
@@ -1,6 +1,6 @@
 
 <file path=word/document.xml><?xml version="1.0" encoding="utf-8"?>
-<w:document xmlns:wpc="http://schemas.microsoft.com/office/word/2010/wordprocessingCanvas" xmlns:mc="http://schemas.openxmlformats.org/markup-compatibility/2006" xmlns:o="urn:schemas-microsoft-com:office:office" xmlns:r="http://schemas.openxmlformats.org/officeDocument/2006/relationships" xmlns:m="http://schemas.openxmlformats.org/officeDocument/2006/math" xmlns:v="urn:schemas-microsoft-com:vml" xmlns:wp14="http://schemas.microsoft.com/office/word/2010/wordprocessingDrawing" xmlns:wp="http://schemas.openxmlformats.org/drawingml/2006/wordprocessingDrawing" xmlns:w10="urn:schemas-microsoft-com:office:word" xmlns:w="http://schemas.openxmlformats.org/wordprocessingml/2006/main" xmlns:w14="http://schemas.microsoft.com/office/word/2010/wordml" xmlns:w15="http://schemas.microsoft.com/office/word/2012/wordml" xmlns:wpg="http://schemas.microsoft.com/office/word/2010/wordprocessingGroup" xmlns:wpi="http://schemas.microsoft.com/office/word/2010/wordprocessingInk" xmlns:wne="http://schemas.microsoft.com/office/word/2006/wordml" xmlns:wps="http://schemas.microsoft.com/office/word/2010/wordprocessingShape" mc:Ignorable="w14 w15 wp14">
+<w:document xmlns:wpc="http://schemas.microsoft.com/office/word/2010/wordprocessingCanvas" xmlns:cx="http://schemas.microsoft.com/office/drawing/2014/chartex" xmlns:cx1="http://schemas.microsoft.com/office/drawing/2015/9/8/chartex" xmlns:cx2="http://schemas.microsoft.com/office/drawing/2015/10/21/chartex" xmlns:cx3="http://schemas.microsoft.com/office/drawing/2016/5/9/chartex" xmlns:cx4="http://schemas.microsoft.com/office/drawing/2016/5/10/chartex" xmlns:cx5="http://schemas.microsoft.com/office/drawing/2016/5/11/chartex" xmlns:cx6="http://schemas.microsoft.com/office/drawing/2016/5/12/chartex" xmlns:cx7="http://schemas.microsoft.com/office/drawing/2016/5/13/chartex" xmlns:cx8="http://schemas.microsoft.com/office/drawing/2016/5/14/chartex" xmlns:mc="http://schemas.openxmlformats.org/markup-compatibility/2006" xmlns:aink="http://schemas.microsoft.com/office/drawing/2016/ink" xmlns:am3d="http://schemas.microsoft.com/office/drawing/2017/model3d" xmlns:o="urn:schemas-microsoft-com:office:office" xmlns:r="http://schemas.openxmlformats.org/officeDocument/2006/relationships" xmlns:m="http://schemas.openxmlformats.org/officeDocument/2006/math" xmlns:v="urn:schemas-microsoft-com:vml" xmlns:wp14="http://schemas.microsoft.com/office/word/2010/wordprocessingDrawing" xmlns:wp="http://schemas.openxmlformats.org/drawingml/2006/wordprocessingDrawing" xmlns:w10="urn:schemas-microsoft-com:office:word" xmlns:w="http://schemas.openxmlformats.org/wordprocessingml/2006/main" xmlns:w14="http://schemas.microsoft.com/office/word/2010/wordml" xmlns:w15="http://schemas.microsoft.com/office/word/2012/wordml" xmlns:w16se="http://schemas.microsoft.com/office/word/2015/wordml/symex" xmlns:wpg="http://schemas.microsoft.com/office/word/2010/wordprocessingGroup" xmlns:wpi="http://schemas.microsoft.com/office/word/2010/wordprocessingInk" xmlns:wne="http://schemas.microsoft.com/office/word/2006/wordml" xmlns:wps="http://schemas.microsoft.com/office/word/2010/wordprocessingShape" mc:Ignorable="w14 w15 w16se wp14">
   <w:body>
     <w:p>
       <w:pPr>
@@ -31,7 +31,7 @@
       <w:r>
         <w:t xml:space="preserve">The main source of information is </w:t>
       </w:r>
-      <w:hyperlink r:id="rId5" w:history="1">
+      <w:hyperlink r:id="rId6" w:history="1">
         <w:r>
           <w:rPr>
             <w:rStyle w:val="Hyperlink"/>
@@ -144,7 +144,7 @@
       </w:r>
     </w:p>
     <w:p>
-      <w:hyperlink r:id="rId6" w:history="1">
+      <w:hyperlink r:id="rId7" w:history="1">
         <w:r>
           <w:rPr>
             <w:rStyle w:val="Hyperlink"/>
@@ -160,7 +160,7 @@
       <w:r>
         <w:t xml:space="preserve">Twitter has </w:t>
       </w:r>
-      <w:hyperlink r:id="rId7" w:history="1">
+      <w:hyperlink r:id="rId8" w:history="1">
         <w:r>
           <w:rPr>
             <w:rStyle w:val="Hyperlink"/>
@@ -208,8 +208,6 @@
       <w:r>
         <w:t>League table page</w:t>
       </w:r>
-      <w:bookmarkStart w:id="1" w:name="_GoBack"/>
-      <w:bookmarkEnd w:id="1"/>
     </w:p>
     <w:p>
       <w:r>
@@ -247,7 +245,7 @@
                     <pic:cNvPicPr/>
                   </pic:nvPicPr>
                   <pic:blipFill>
-                    <a:blip r:embed="rId8">
+                    <a:blip r:embed="rId9">
                       <a:extLst>
                         <a:ext uri="{28A0092B-C50C-407E-A947-70E740481C1C}">
                           <a14:useLocalDpi xmlns:a14="http://schemas.microsoft.com/office/drawing/2010/main" val="0"/>
@@ -387,13 +385,8 @@
         </w:numPr>
       </w:pPr>
       <w:r>
-        <w:t xml:space="preserve">Spanish </w:t>
-      </w:r>
-      <w:proofErr w:type="spellStart"/>
-      <w:r>
-        <w:t>Primera</w:t>
-      </w:r>
-      <w:proofErr w:type="spellEnd"/>
+        <w:t>Spanish Primera</w:t>
+      </w:r>
     </w:p>
     <w:p>
       <w:pPr>
@@ -405,15 +398,7 @@
       </w:pPr>
       <w:r>
         <w:lastRenderedPageBreak/>
-        <w:t xml:space="preserve">Italian </w:t>
-      </w:r>
-      <w:proofErr w:type="spellStart"/>
-      <w:r>
-        <w:t>Serie</w:t>
-      </w:r>
-      <w:proofErr w:type="spellEnd"/>
-      <w:r>
-        <w:t xml:space="preserve"> A</w:t>
+        <w:t>Italian Serie A</w:t>
       </w:r>
     </w:p>
     <w:p>
@@ -573,20 +558,15 @@
       <w:pPr>
         <w:pStyle w:val="Heading3"/>
       </w:pPr>
-      <w:bookmarkStart w:id="2" w:name="_2.2_Teams_page"/>
-      <w:bookmarkEnd w:id="2"/>
+      <w:bookmarkStart w:id="1" w:name="_2.2_Teams_page"/>
+      <w:bookmarkEnd w:id="1"/>
       <w:r>
         <w:t>2.2 Teams page</w:t>
       </w:r>
     </w:p>
     <w:p>
-      <w:proofErr w:type="gramStart"/>
-      <w:r>
-        <w:t>Teams</w:t>
-      </w:r>
-      <w:proofErr w:type="gramEnd"/>
-      <w:r>
-        <w:t xml:space="preserve"> page is a listing page for all the teams of a league. Its mockup is presented on pic. 2:</w:t>
+      <w:r>
+        <w:t>Teams page is a listing page for all the teams of a league. Its mockup is presented on pic. 2:</w:t>
       </w:r>
     </w:p>
     <w:p>
@@ -611,7 +591,7 @@
                     <pic:cNvPicPr/>
                   </pic:nvPicPr>
                   <pic:blipFill>
-                    <a:blip r:embed="rId9">
+                    <a:blip r:embed="rId10">
                       <a:extLst>
                         <a:ext uri="{28A0092B-C50C-407E-A947-70E740481C1C}">
                           <a14:useLocalDpi xmlns:a14="http://schemas.microsoft.com/office/drawing/2010/main" val="0"/>
@@ -793,8 +773,8 @@
       <w:pPr>
         <w:pStyle w:val="Heading3"/>
       </w:pPr>
-      <w:bookmarkStart w:id="3" w:name="_2.3_Team_page"/>
-      <w:bookmarkEnd w:id="3"/>
+      <w:bookmarkStart w:id="2" w:name="_2.3_Team_page"/>
+      <w:bookmarkEnd w:id="2"/>
       <w:r>
         <w:t>2.3 Team page</w:t>
       </w:r>
@@ -826,7 +806,7 @@
                     <pic:cNvPicPr/>
                   </pic:nvPicPr>
                   <pic:blipFill>
-                    <a:blip r:embed="rId10">
+                    <a:blip r:embed="rId11">
                       <a:extLst>
                         <a:ext uri="{28A0092B-C50C-407E-A947-70E740481C1C}">
                           <a14:useLocalDpi xmlns:a14="http://schemas.microsoft.com/office/drawing/2010/main" val="0"/>
@@ -900,13 +880,8 @@
     </w:p>
     <w:p>
       <w:r>
-        <w:t>The “Info” tab consists of two layout columns: “Team squad” and “Twitter by…</w:t>
-      </w:r>
-      <w:proofErr w:type="gramStart"/>
-      <w:r>
-        <w:t>”.</w:t>
-      </w:r>
-      <w:proofErr w:type="gramEnd"/>
+        <w:t>The “Info” tab consists of two layout columns: “Team squad” and “Twitter by…”.</w:t>
+      </w:r>
     </w:p>
     <w:p>
       <w:r>
@@ -919,11 +894,11 @@
         <w:t xml:space="preserve"> is the list of players available for the team. Every item represents one player. </w:t>
       </w:r>
       <w:r>
-        <w:t>Every list item has a header, which should be bolded and of bigger font size. Item header has the following format: “&lt;% squad number %&gt;. &lt;% player’s name %</w:t>
+        <w:t xml:space="preserve">Every list item has a header, which should be bolded and of bigger font size. Item header has the following format: “&lt;% squad number %&gt;. &lt;% player’s name </w:t>
       </w:r>
       <w:proofErr w:type="gramStart"/>
       <w:r>
-        <w:t>&gt;“</w:t>
+        <w:t>%&gt;“</w:t>
       </w:r>
       <w:proofErr w:type="gramEnd"/>
       <w:r>
@@ -1024,7 +999,7 @@
                     <pic:cNvPicPr/>
                   </pic:nvPicPr>
                   <pic:blipFill>
-                    <a:blip r:embed="rId11">
+                    <a:blip r:embed="rId12">
                       <a:extLst>
                         <a:ext uri="{28A0092B-C50C-407E-A947-70E740481C1C}">
                           <a14:useLocalDpi xmlns:a14="http://schemas.microsoft.com/office/drawing/2010/main" val="0"/>
@@ -1188,7 +1163,7 @@
       <w:r>
         <w:t xml:space="preserve">Use </w:t>
       </w:r>
-      <w:hyperlink r:id="rId12" w:history="1">
+      <w:hyperlink r:id="rId13" w:history="1">
         <w:r>
           <w:rPr>
             <w:rStyle w:val="Hyperlink"/>
@@ -1199,7 +1174,7 @@
       <w:r>
         <w:t xml:space="preserve"> for interacting with the view. It has an </w:t>
       </w:r>
-      <w:hyperlink r:id="rId13" w:history="1">
+      <w:hyperlink r:id="rId14" w:history="1">
         <w:r>
           <w:rPr>
             <w:rStyle w:val="Hyperlink"/>
@@ -1222,7 +1197,7 @@
       <w:r>
         <w:t xml:space="preserve">Use </w:t>
       </w:r>
-      <w:hyperlink r:id="rId14" w:history="1">
+      <w:hyperlink r:id="rId15" w:history="1">
         <w:r>
           <w:rPr>
             <w:rStyle w:val="Hyperlink"/>
@@ -1347,7 +1322,7 @@
       <w:r>
         <w:t xml:space="preserve">Use </w:t>
       </w:r>
-      <w:hyperlink r:id="rId15" w:history="1">
+      <w:hyperlink r:id="rId16" w:history="1">
         <w:r>
           <w:rPr>
             <w:rStyle w:val="Hyperlink"/>
@@ -1419,7 +1394,7 @@
       <w:r>
         <w:t xml:space="preserve">Follow company </w:t>
       </w:r>
-      <w:hyperlink r:id="rId16" w:history="1">
+      <w:hyperlink r:id="rId17" w:history="1">
         <w:r>
           <w:rPr>
             <w:rStyle w:val="Hyperlink"/>
@@ -1453,12 +1428,24 @@
       <w:r>
         <w:t xml:space="preserve">Mockups URL: </w:t>
       </w:r>
-      <w:hyperlink r:id="rId17" w:history="1">
+      <w:hyperlink r:id="rId18" w:history="1">
         <w:r>
           <w:rPr>
             <w:rStyle w:val="Hyperlink"/>
           </w:rPr>
-          <w:t>https://wireframepro.mockflow.com/view/itechart-football-training</w:t>
+          <w:t>https://wireframe</w:t>
+        </w:r>
+        <w:r>
+          <w:rPr>
+            <w:rStyle w:val="Hyperlink"/>
+          </w:rPr>
+          <w:t>p</w:t>
+        </w:r>
+        <w:r>
+          <w:rPr>
+            <w:rStyle w:val="Hyperlink"/>
+          </w:rPr>
+          <w:t>ro.mockflow.com/view/itechart-football-training</w:t>
         </w:r>
       </w:hyperlink>
       <w:r>
@@ -1612,6 +1599,323 @@
       <w:r>
         <w:t>Add front-end build process to create JS and CSS bundles.</w:t>
       </w:r>
+    </w:p>
+    <w:p>
+      <w:pPr>
+        <w:pStyle w:val="ListParagraph"/>
+        <w:numPr>
+          <w:ilvl w:val="0"/>
+          <w:numId w:val="15"/>
+        </w:numPr>
+      </w:pPr>
+      <w:r>
+        <w:t>Switch to ES2015 classes syntax.</w:t>
+      </w:r>
+    </w:p>
+    <w:p/>
+    <w:p>
+      <w:pPr>
+        <w:pStyle w:val="Heading3"/>
+      </w:pPr>
+      <w:r>
+        <w:t>4.</w:t>
+      </w:r>
+      <w:r>
+        <w:t>3 Phase III</w:t>
+      </w:r>
+    </w:p>
+    <w:p>
+      <w:pPr>
+        <w:pStyle w:val="ListParagraph"/>
+        <w:ind w:left="0"/>
+      </w:pPr>
+      <w:r>
+        <w:tab/>
+        <w:t xml:space="preserve">The main goal of phase III is to practice server-side Node.js development. You will need to </w:t>
+      </w:r>
+      <w:r>
+        <w:t xml:space="preserve">add Users to the application. </w:t>
+      </w:r>
+      <w:r>
+        <w:t xml:space="preserve">It implies adding </w:t>
+      </w:r>
+      <w:r>
+        <w:t>sign up</w:t>
+      </w:r>
+      <w:r>
+        <w:t xml:space="preserve"> and </w:t>
+      </w:r>
+      <w:r>
+        <w:t>sign in</w:t>
+      </w:r>
+      <w:r>
+        <w:t xml:space="preserve"> forms, creating a profile page and moving “favorite” teams to server-side DB.</w:t>
+      </w:r>
+    </w:p>
+    <w:p>
+      <w:pPr>
+        <w:pStyle w:val="ListParagraph"/>
+        <w:ind w:left="0"/>
+      </w:pPr>
+      <w:r>
+        <w:tab/>
+        <w:t>UML diagram of entities is presented on pic</w:t>
+      </w:r>
+      <w:proofErr w:type="gramStart"/>
+      <w:r>
+        <w:t xml:space="preserve">. </w:t>
+      </w:r>
+      <w:proofErr w:type="gramEnd"/>
+      <w:r>
+        <w:t>5:</w:t>
+      </w:r>
+    </w:p>
+    <w:p>
+      <w:pPr>
+        <w:pStyle w:val="ListParagraph"/>
+        <w:ind w:left="0"/>
+      </w:pPr>
+    </w:p>
+    <w:p>
+      <w:pPr>
+        <w:pStyle w:val="ListParagraph"/>
+        <w:ind w:left="0"/>
+        <w:jc w:val="center"/>
+      </w:pPr>
+      <w:r>
+        <w:rPr>
+          <w:noProof/>
+        </w:rPr>
+        <w:drawing>
+          <wp:inline distT="0" distB="0" distL="0" distR="0">
+            <wp:extent cx="3343275" cy="1057275"/>
+            <wp:effectExtent l="0" t="0" r="9525" b="9525"/>
+            <wp:docPr id="1" name="Picture 1" descr="C:\Users\Andrei\AppData\Local\Microsoft\Windows\INetCache\Content.Word\user uml.png"/>
+            <wp:cNvGraphicFramePr>
+              <a:graphicFrameLocks xmlns:a="http://schemas.openxmlformats.org/drawingml/2006/main" noChangeAspect="1"/>
+            </wp:cNvGraphicFramePr>
+            <a:graphic xmlns:a="http://schemas.openxmlformats.org/drawingml/2006/main">
+              <a:graphicData uri="http://schemas.openxmlformats.org/drawingml/2006/picture">
+                <pic:pic xmlns:pic="http://schemas.openxmlformats.org/drawingml/2006/picture">
+                  <pic:nvPicPr>
+                    <pic:cNvPr id="0" name="Picture 1" descr="C:\Users\Andrei\AppData\Local\Microsoft\Windows\INetCache\Content.Word\user uml.png"/>
+                    <pic:cNvPicPr>
+                      <a:picLocks noChangeAspect="1" noChangeArrowheads="1"/>
+                    </pic:cNvPicPr>
+                  </pic:nvPicPr>
+                  <pic:blipFill>
+                    <a:blip r:embed="rId19">
+                      <a:extLst>
+                        <a:ext uri="{28A0092B-C50C-407E-A947-70E740481C1C}">
+                          <a14:useLocalDpi xmlns:a14="http://schemas.microsoft.com/office/drawing/2010/main" val="0"/>
+                        </a:ext>
+                      </a:extLst>
+                    </a:blip>
+                    <a:srcRect/>
+                    <a:stretch>
+                      <a:fillRect/>
+                    </a:stretch>
+                  </pic:blipFill>
+                  <pic:spPr bwMode="auto">
+                    <a:xfrm>
+                      <a:off x="0" y="0"/>
+                      <a:ext cx="3343275" cy="1057275"/>
+                    </a:xfrm>
+                    <a:prstGeom prst="rect">
+                      <a:avLst/>
+                    </a:prstGeom>
+                    <a:noFill/>
+                    <a:ln>
+                      <a:noFill/>
+                    </a:ln>
+                  </pic:spPr>
+                </pic:pic>
+              </a:graphicData>
+            </a:graphic>
+          </wp:inline>
+        </w:drawing>
+      </w:r>
+    </w:p>
+    <w:p>
+      <w:pPr>
+        <w:pStyle w:val="ListParagraph"/>
+        <w:ind w:left="0"/>
+        <w:jc w:val="center"/>
+      </w:pPr>
+      <w:r>
+        <w:t>Pic. 5. User UML diagram.</w:t>
+      </w:r>
+    </w:p>
+    <w:p>
+      <w:pPr>
+        <w:pStyle w:val="ListParagraph"/>
+        <w:ind w:left="0"/>
+        <w:jc w:val="center"/>
+      </w:pPr>
+    </w:p>
+    <w:p>
+      <w:pPr>
+        <w:pStyle w:val="ListParagraph"/>
+        <w:ind w:left="0"/>
+      </w:pPr>
+      <w:r>
+        <w:tab/>
+        <w:t>You will also have to get acquainted with cloud hosting environments.</w:t>
+      </w:r>
+    </w:p>
+    <w:p>
+      <w:pPr>
+        <w:pStyle w:val="ListParagraph"/>
+        <w:ind w:left="0" w:firstLine="720"/>
+      </w:pPr>
+      <w:r>
+        <w:t>Requirements for server-side are:</w:t>
+      </w:r>
+    </w:p>
+    <w:p>
+      <w:pPr>
+        <w:pStyle w:val="ListParagraph"/>
+        <w:numPr>
+          <w:ilvl w:val="0"/>
+          <w:numId w:val="16"/>
+        </w:numPr>
+      </w:pPr>
+      <w:r>
+        <w:t xml:space="preserve">Use </w:t>
+      </w:r>
+      <w:r>
+        <w:rPr>
+          <w:i/>
+        </w:rPr>
+        <w:t xml:space="preserve">express </w:t>
+      </w:r>
+      <w:r>
+        <w:t>for creating a web server (if you haven’t used it before).</w:t>
+      </w:r>
+    </w:p>
+    <w:p>
+      <w:pPr>
+        <w:pStyle w:val="ListParagraph"/>
+        <w:numPr>
+          <w:ilvl w:val="0"/>
+          <w:numId w:val="16"/>
+        </w:numPr>
+      </w:pPr>
+      <w:r>
+        <w:lastRenderedPageBreak/>
+        <w:t xml:space="preserve">Use </w:t>
+      </w:r>
+      <w:hyperlink r:id="rId20" w:history="1">
+        <w:r>
+          <w:rPr>
+            <w:rStyle w:val="Hyperlink"/>
+          </w:rPr>
+          <w:t>PostgreSQL</w:t>
+        </w:r>
+      </w:hyperlink>
+      <w:r>
+        <w:t xml:space="preserve"> database.</w:t>
+      </w:r>
+    </w:p>
+    <w:p>
+      <w:pPr>
+        <w:pStyle w:val="ListParagraph"/>
+        <w:numPr>
+          <w:ilvl w:val="0"/>
+          <w:numId w:val="16"/>
+        </w:numPr>
+      </w:pPr>
+      <w:r>
+        <w:t xml:space="preserve">Get acquainted with ORM concept and use any like </w:t>
+      </w:r>
+      <w:hyperlink r:id="rId21" w:history="1">
+        <w:proofErr w:type="spellStart"/>
+        <w:r>
+          <w:rPr>
+            <w:rStyle w:val="Hyperlink"/>
+          </w:rPr>
+          <w:t>sequelize</w:t>
+        </w:r>
+        <w:proofErr w:type="spellEnd"/>
+      </w:hyperlink>
+      <w:r>
+        <w:t>.</w:t>
+      </w:r>
+    </w:p>
+    <w:p>
+      <w:pPr>
+        <w:pStyle w:val="ListParagraph"/>
+        <w:numPr>
+          <w:ilvl w:val="0"/>
+          <w:numId w:val="16"/>
+        </w:numPr>
+      </w:pPr>
+      <w:r>
+        <w:t>Use any free email-sending service to send confirmation emails to users when signing up.</w:t>
+      </w:r>
+    </w:p>
+    <w:p>
+      <w:pPr>
+        <w:pStyle w:val="ListParagraph"/>
+        <w:numPr>
+          <w:ilvl w:val="0"/>
+          <w:numId w:val="16"/>
+        </w:numPr>
+      </w:pPr>
+      <w:r>
+        <w:t xml:space="preserve">Use </w:t>
+      </w:r>
+      <w:hyperlink r:id="rId22" w:history="1">
+        <w:r>
+          <w:rPr>
+            <w:rStyle w:val="Hyperlink"/>
+          </w:rPr>
+          <w:t>Heroku</w:t>
+        </w:r>
+      </w:hyperlink>
+      <w:r>
+        <w:t xml:space="preserve"> or </w:t>
+      </w:r>
+      <w:hyperlink r:id="rId23" w:history="1">
+        <w:r>
+          <w:rPr>
+            <w:rStyle w:val="Hyperlink"/>
+          </w:rPr>
+          <w:t>Azure</w:t>
+        </w:r>
+      </w:hyperlink>
+      <w:r>
+        <w:t xml:space="preserve"> for application and database hosting.</w:t>
+      </w:r>
+    </w:p>
+    <w:p/>
+    <w:p>
+      <w:pPr>
+        <w:pStyle w:val="Heading3"/>
+      </w:pPr>
+      <w:r>
+        <w:t>4.</w:t>
+      </w:r>
+      <w:r>
+        <w:t>4 Phase IV</w:t>
+      </w:r>
+      <w:r>
+        <w:t>. Complex application</w:t>
+      </w:r>
+    </w:p>
+    <w:p>
+      <w:pPr>
+        <w:pStyle w:val="ListParagraph"/>
+        <w:ind w:left="0"/>
+      </w:pPr>
+      <w:r>
+        <w:tab/>
+      </w:r>
+      <w:r>
+        <w:t>Now that we have football data and Users in the same place, we need to add prediction tournaments and Docker. TBD.</w:t>
+      </w:r>
+      <w:bookmarkStart w:id="3" w:name="_GoBack"/>
+      <w:bookmarkEnd w:id="3"/>
     </w:p>
     <w:sectPr>
       <w:pgSz w:w="12240" w:h="15840"/>
@@ -1624,7 +1928,7 @@
 </file>
 
 <file path=word/numbering.xml><?xml version="1.0" encoding="utf-8"?>
-<w:numbering xmlns:wpc="http://schemas.microsoft.com/office/word/2010/wordprocessingCanvas" xmlns:mc="http://schemas.openxmlformats.org/markup-compatibility/2006" xmlns:o="urn:schemas-microsoft-com:office:office" xmlns:r="http://schemas.openxmlformats.org/officeDocument/2006/relationships" xmlns:m="http://schemas.openxmlformats.org/officeDocument/2006/math" xmlns:v="urn:schemas-microsoft-com:vml" xmlns:wp14="http://schemas.microsoft.com/office/word/2010/wordprocessingDrawing" xmlns:wp="http://schemas.openxmlformats.org/drawingml/2006/wordprocessingDrawing" xmlns:w10="urn:schemas-microsoft-com:office:word" xmlns:w="http://schemas.openxmlformats.org/wordprocessingml/2006/main" xmlns:w14="http://schemas.microsoft.com/office/word/2010/wordml" xmlns:w15="http://schemas.microsoft.com/office/word/2012/wordml" xmlns:wpg="http://schemas.microsoft.com/office/word/2010/wordprocessingGroup" xmlns:wpi="http://schemas.microsoft.com/office/word/2010/wordprocessingInk" xmlns:wne="http://schemas.microsoft.com/office/word/2006/wordml" xmlns:wps="http://schemas.microsoft.com/office/word/2010/wordprocessingShape" mc:Ignorable="w14 w15 wp14">
+<w:numbering xmlns:wpc="http://schemas.microsoft.com/office/word/2010/wordprocessingCanvas" xmlns:cx="http://schemas.microsoft.com/office/drawing/2014/chartex" xmlns:cx1="http://schemas.microsoft.com/office/drawing/2015/9/8/chartex" xmlns:cx2="http://schemas.microsoft.com/office/drawing/2015/10/21/chartex" xmlns:cx3="http://schemas.microsoft.com/office/drawing/2016/5/9/chartex" xmlns:cx4="http://schemas.microsoft.com/office/drawing/2016/5/10/chartex" xmlns:cx5="http://schemas.microsoft.com/office/drawing/2016/5/11/chartex" xmlns:cx6="http://schemas.microsoft.com/office/drawing/2016/5/12/chartex" xmlns:cx7="http://schemas.microsoft.com/office/drawing/2016/5/13/chartex" xmlns:cx8="http://schemas.microsoft.com/office/drawing/2016/5/14/chartex" xmlns:mc="http://schemas.openxmlformats.org/markup-compatibility/2006" xmlns:aink="http://schemas.microsoft.com/office/drawing/2016/ink" xmlns:am3d="http://schemas.microsoft.com/office/drawing/2017/model3d" xmlns:o="urn:schemas-microsoft-com:office:office" xmlns:r="http://schemas.openxmlformats.org/officeDocument/2006/relationships" xmlns:m="http://schemas.openxmlformats.org/officeDocument/2006/math" xmlns:v="urn:schemas-microsoft-com:vml" xmlns:wp14="http://schemas.microsoft.com/office/word/2010/wordprocessingDrawing" xmlns:wp="http://schemas.openxmlformats.org/drawingml/2006/wordprocessingDrawing" xmlns:w10="urn:schemas-microsoft-com:office:word" xmlns:w="http://schemas.openxmlformats.org/wordprocessingml/2006/main" xmlns:w14="http://schemas.microsoft.com/office/word/2010/wordml" xmlns:w15="http://schemas.microsoft.com/office/word/2012/wordml" xmlns:w16se="http://schemas.microsoft.com/office/word/2015/wordml/symex" xmlns:wpg="http://schemas.microsoft.com/office/word/2010/wordprocessingGroup" xmlns:wpi="http://schemas.microsoft.com/office/word/2010/wordprocessingInk" xmlns:wne="http://schemas.microsoft.com/office/word/2006/wordml" xmlns:wps="http://schemas.microsoft.com/office/word/2010/wordprocessingShape" mc:Ignorable="w14 w15 w16se wp14">
   <w:abstractNum w:abstractNumId="0" w15:restartNumberingAfterBreak="0">
     <w:nsid w:val="095521AC"/>
     <w:multiLevelType w:val="hybridMultilevel"/>
@@ -2428,9 +2732,127 @@
   </w:abstractNum>
   <w:abstractNum w:abstractNumId="9" w15:restartNumberingAfterBreak="0">
     <w:nsid w:val="5E756F4C"/>
+    <w:multiLevelType w:val="multilevel"/>
+    <w:tmpl w:val="8940FF5A"/>
+    <w:lvl w:ilvl="0">
+      <w:start w:val="1"/>
+      <w:numFmt w:val="decimal"/>
+      <w:lvlText w:val="%1."/>
+      <w:lvlJc w:val="left"/>
+      <w:pPr>
+        <w:ind w:left="720" w:hanging="360"/>
+      </w:pPr>
+    </w:lvl>
+    <w:lvl w:ilvl="1">
+      <w:start w:val="4"/>
+      <w:numFmt w:val="decimal"/>
+      <w:isLgl/>
+      <w:lvlText w:val="%1.%2"/>
+      <w:lvlJc w:val="left"/>
+      <w:pPr>
+        <w:ind w:left="780" w:hanging="420"/>
+      </w:pPr>
+      <w:rPr>
+        <w:rFonts w:hint="default"/>
+      </w:rPr>
+    </w:lvl>
+    <w:lvl w:ilvl="2">
+      <w:start w:val="1"/>
+      <w:numFmt w:val="decimal"/>
+      <w:isLgl/>
+      <w:lvlText w:val="%1.%2.%3"/>
+      <w:lvlJc w:val="left"/>
+      <w:pPr>
+        <w:ind w:left="1080" w:hanging="720"/>
+      </w:pPr>
+      <w:rPr>
+        <w:rFonts w:hint="default"/>
+      </w:rPr>
+    </w:lvl>
+    <w:lvl w:ilvl="3">
+      <w:start w:val="1"/>
+      <w:numFmt w:val="decimal"/>
+      <w:isLgl/>
+      <w:lvlText w:val="%1.%2.%3.%4"/>
+      <w:lvlJc w:val="left"/>
+      <w:pPr>
+        <w:ind w:left="1440" w:hanging="1080"/>
+      </w:pPr>
+      <w:rPr>
+        <w:rFonts w:hint="default"/>
+      </w:rPr>
+    </w:lvl>
+    <w:lvl w:ilvl="4">
+      <w:start w:val="1"/>
+      <w:numFmt w:val="decimal"/>
+      <w:isLgl/>
+      <w:lvlText w:val="%1.%2.%3.%4.%5"/>
+      <w:lvlJc w:val="left"/>
+      <w:pPr>
+        <w:ind w:left="1440" w:hanging="1080"/>
+      </w:pPr>
+      <w:rPr>
+        <w:rFonts w:hint="default"/>
+      </w:rPr>
+    </w:lvl>
+    <w:lvl w:ilvl="5">
+      <w:start w:val="1"/>
+      <w:numFmt w:val="decimal"/>
+      <w:isLgl/>
+      <w:lvlText w:val="%1.%2.%3.%4.%5.%6"/>
+      <w:lvlJc w:val="left"/>
+      <w:pPr>
+        <w:ind w:left="1800" w:hanging="1440"/>
+      </w:pPr>
+      <w:rPr>
+        <w:rFonts w:hint="default"/>
+      </w:rPr>
+    </w:lvl>
+    <w:lvl w:ilvl="6">
+      <w:start w:val="1"/>
+      <w:numFmt w:val="decimal"/>
+      <w:isLgl/>
+      <w:lvlText w:val="%1.%2.%3.%4.%5.%6.%7"/>
+      <w:lvlJc w:val="left"/>
+      <w:pPr>
+        <w:ind w:left="1800" w:hanging="1440"/>
+      </w:pPr>
+      <w:rPr>
+        <w:rFonts w:hint="default"/>
+      </w:rPr>
+    </w:lvl>
+    <w:lvl w:ilvl="7">
+      <w:start w:val="1"/>
+      <w:numFmt w:val="decimal"/>
+      <w:isLgl/>
+      <w:lvlText w:val="%1.%2.%3.%4.%5.%6.%7.%8"/>
+      <w:lvlJc w:val="left"/>
+      <w:pPr>
+        <w:ind w:left="2160" w:hanging="1800"/>
+      </w:pPr>
+      <w:rPr>
+        <w:rFonts w:hint="default"/>
+      </w:rPr>
+    </w:lvl>
+    <w:lvl w:ilvl="8">
+      <w:start w:val="1"/>
+      <w:numFmt w:val="decimal"/>
+      <w:isLgl/>
+      <w:lvlText w:val="%1.%2.%3.%4.%5.%6.%7.%8.%9"/>
+      <w:lvlJc w:val="left"/>
+      <w:pPr>
+        <w:ind w:left="2520" w:hanging="2160"/>
+      </w:pPr>
+      <w:rPr>
+        <w:rFonts w:hint="default"/>
+      </w:rPr>
+    </w:lvl>
+  </w:abstractNum>
+  <w:abstractNum w:abstractNumId="10" w15:restartNumberingAfterBreak="0">
+    <w:nsid w:val="60516136"/>
     <w:multiLevelType w:val="hybridMultilevel"/>
-    <w:tmpl w:val="F2B826C8"/>
-    <w:lvl w:ilvl="0" w:tplc="0409000F">
+    <w:tmpl w:val="F3A0DD7E"/>
+    <w:lvl w:ilvl="0" w:tplc="0423000F">
       <w:start w:val="1"/>
       <w:numFmt w:val="decimal"/>
       <w:lvlText w:val="%1."/>
@@ -2438,8 +2860,11 @@
       <w:pPr>
         <w:ind w:left="720" w:hanging="360"/>
       </w:pPr>
-    </w:lvl>
-    <w:lvl w:ilvl="1" w:tplc="04090019" w:tentative="1">
+      <w:rPr>
+        <w:rFonts w:hint="default"/>
+      </w:rPr>
+    </w:lvl>
+    <w:lvl w:ilvl="1" w:tplc="04230019" w:tentative="1">
       <w:start w:val="1"/>
       <w:numFmt w:val="lowerLetter"/>
       <w:lvlText w:val="%2."/>
@@ -2448,7 +2873,7 @@
         <w:ind w:left="1440" w:hanging="360"/>
       </w:pPr>
     </w:lvl>
-    <w:lvl w:ilvl="2" w:tplc="0409001B" w:tentative="1">
+    <w:lvl w:ilvl="2" w:tplc="0423001B" w:tentative="1">
       <w:start w:val="1"/>
       <w:numFmt w:val="lowerRoman"/>
       <w:lvlText w:val="%3."/>
@@ -2457,7 +2882,7 @@
         <w:ind w:left="2160" w:hanging="180"/>
       </w:pPr>
     </w:lvl>
-    <w:lvl w:ilvl="3" w:tplc="0409000F" w:tentative="1">
+    <w:lvl w:ilvl="3" w:tplc="0423000F" w:tentative="1">
       <w:start w:val="1"/>
       <w:numFmt w:val="decimal"/>
       <w:lvlText w:val="%4."/>
@@ -2466,7 +2891,7 @@
         <w:ind w:left="2880" w:hanging="360"/>
       </w:pPr>
     </w:lvl>
-    <w:lvl w:ilvl="4" w:tplc="04090019" w:tentative="1">
+    <w:lvl w:ilvl="4" w:tplc="04230019" w:tentative="1">
       <w:start w:val="1"/>
       <w:numFmt w:val="lowerLetter"/>
       <w:lvlText w:val="%5."/>
@@ -2475,7 +2900,7 @@
         <w:ind w:left="3600" w:hanging="360"/>
       </w:pPr>
     </w:lvl>
-    <w:lvl w:ilvl="5" w:tplc="0409001B" w:tentative="1">
+    <w:lvl w:ilvl="5" w:tplc="0423001B" w:tentative="1">
       <w:start w:val="1"/>
       <w:numFmt w:val="lowerRoman"/>
       <w:lvlText w:val="%6."/>
@@ -2484,7 +2909,7 @@
         <w:ind w:left="4320" w:hanging="180"/>
       </w:pPr>
     </w:lvl>
-    <w:lvl w:ilvl="6" w:tplc="0409000F" w:tentative="1">
+    <w:lvl w:ilvl="6" w:tplc="0423000F" w:tentative="1">
       <w:start w:val="1"/>
       <w:numFmt w:val="decimal"/>
       <w:lvlText w:val="%7."/>
@@ -2493,7 +2918,7 @@
         <w:ind w:left="5040" w:hanging="360"/>
       </w:pPr>
     </w:lvl>
-    <w:lvl w:ilvl="7" w:tplc="04090019" w:tentative="1">
+    <w:lvl w:ilvl="7" w:tplc="04230019" w:tentative="1">
       <w:start w:val="1"/>
       <w:numFmt w:val="lowerLetter"/>
       <w:lvlText w:val="%8."/>
@@ -2502,7 +2927,7 @@
         <w:ind w:left="5760" w:hanging="360"/>
       </w:pPr>
     </w:lvl>
-    <w:lvl w:ilvl="8" w:tplc="0409001B" w:tentative="1">
+    <w:lvl w:ilvl="8" w:tplc="0423001B" w:tentative="1">
       <w:start w:val="1"/>
       <w:numFmt w:val="lowerRoman"/>
       <w:lvlText w:val="%9."/>
@@ -2512,7 +2937,7 @@
       </w:pPr>
     </w:lvl>
   </w:abstractNum>
-  <w:abstractNum w:abstractNumId="10" w15:restartNumberingAfterBreak="0">
+  <w:abstractNum w:abstractNumId="11" w15:restartNumberingAfterBreak="0">
     <w:nsid w:val="630221B1"/>
     <w:multiLevelType w:val="hybridMultilevel"/>
     <w:tmpl w:val="31444540"/>
@@ -2601,11 +3026,11 @@
       </w:pPr>
     </w:lvl>
   </w:abstractNum>
-  <w:abstractNum w:abstractNumId="11" w15:restartNumberingAfterBreak="0">
+  <w:abstractNum w:abstractNumId="12" w15:restartNumberingAfterBreak="0">
     <w:nsid w:val="6A2E3F78"/>
-    <w:multiLevelType w:val="hybridMultilevel"/>
-    <w:tmpl w:val="97D40634"/>
-    <w:lvl w:ilvl="0" w:tplc="0409000F">
+    <w:multiLevelType w:val="multilevel"/>
+    <w:tmpl w:val="ED821614"/>
+    <w:lvl w:ilvl="0">
       <w:start w:val="1"/>
       <w:numFmt w:val="decimal"/>
       <w:lvlText w:val="%1."/>
@@ -2617,80 +3042,112 @@
         <w:rFonts w:hint="default"/>
       </w:rPr>
     </w:lvl>
-    <w:lvl w:ilvl="1" w:tplc="04090019" w:tentative="1">
-      <w:start w:val="1"/>
-      <w:numFmt w:val="lowerLetter"/>
-      <w:lvlText w:val="%2."/>
-      <w:lvlJc w:val="left"/>
-      <w:pPr>
-        <w:ind w:left="1440" w:hanging="360"/>
-      </w:pPr>
-    </w:lvl>
-    <w:lvl w:ilvl="2" w:tplc="0409001B" w:tentative="1">
-      <w:start w:val="1"/>
-      <w:numFmt w:val="lowerRoman"/>
-      <w:lvlText w:val="%3."/>
-      <w:lvlJc w:val="right"/>
-      <w:pPr>
-        <w:ind w:left="2160" w:hanging="180"/>
-      </w:pPr>
-    </w:lvl>
-    <w:lvl w:ilvl="3" w:tplc="0409000F" w:tentative="1">
-      <w:start w:val="1"/>
-      <w:numFmt w:val="decimal"/>
-      <w:lvlText w:val="%4."/>
-      <w:lvlJc w:val="left"/>
-      <w:pPr>
-        <w:ind w:left="2880" w:hanging="360"/>
-      </w:pPr>
-    </w:lvl>
-    <w:lvl w:ilvl="4" w:tplc="04090019" w:tentative="1">
-      <w:start w:val="1"/>
-      <w:numFmt w:val="lowerLetter"/>
-      <w:lvlText w:val="%5."/>
-      <w:lvlJc w:val="left"/>
-      <w:pPr>
-        <w:ind w:left="3600" w:hanging="360"/>
-      </w:pPr>
-    </w:lvl>
-    <w:lvl w:ilvl="5" w:tplc="0409001B" w:tentative="1">
-      <w:start w:val="1"/>
-      <w:numFmt w:val="lowerRoman"/>
-      <w:lvlText w:val="%6."/>
-      <w:lvlJc w:val="right"/>
-      <w:pPr>
-        <w:ind w:left="4320" w:hanging="180"/>
-      </w:pPr>
-    </w:lvl>
-    <w:lvl w:ilvl="6" w:tplc="0409000F" w:tentative="1">
-      <w:start w:val="1"/>
-      <w:numFmt w:val="decimal"/>
-      <w:lvlText w:val="%7."/>
-      <w:lvlJc w:val="left"/>
-      <w:pPr>
-        <w:ind w:left="5040" w:hanging="360"/>
-      </w:pPr>
-    </w:lvl>
-    <w:lvl w:ilvl="7" w:tplc="04090019" w:tentative="1">
-      <w:start w:val="1"/>
-      <w:numFmt w:val="lowerLetter"/>
-      <w:lvlText w:val="%8."/>
-      <w:lvlJc w:val="left"/>
-      <w:pPr>
-        <w:ind w:left="5760" w:hanging="360"/>
-      </w:pPr>
-    </w:lvl>
-    <w:lvl w:ilvl="8" w:tplc="0409001B" w:tentative="1">
-      <w:start w:val="1"/>
-      <w:numFmt w:val="lowerRoman"/>
-      <w:lvlText w:val="%9."/>
-      <w:lvlJc w:val="right"/>
-      <w:pPr>
-        <w:ind w:left="6480" w:hanging="180"/>
-      </w:pPr>
+    <w:lvl w:ilvl="1">
+      <w:start w:val="3"/>
+      <w:numFmt w:val="decimal"/>
+      <w:isLgl/>
+      <w:lvlText w:val="%1.%2"/>
+      <w:lvlJc w:val="left"/>
+      <w:pPr>
+        <w:ind w:left="780" w:hanging="420"/>
+      </w:pPr>
+      <w:rPr>
+        <w:rFonts w:hint="default"/>
+      </w:rPr>
+    </w:lvl>
+    <w:lvl w:ilvl="2">
+      <w:start w:val="1"/>
+      <w:numFmt w:val="decimal"/>
+      <w:isLgl/>
+      <w:lvlText w:val="%1.%2.%3"/>
+      <w:lvlJc w:val="left"/>
+      <w:pPr>
+        <w:ind w:left="1080" w:hanging="720"/>
+      </w:pPr>
+      <w:rPr>
+        <w:rFonts w:hint="default"/>
+      </w:rPr>
+    </w:lvl>
+    <w:lvl w:ilvl="3">
+      <w:start w:val="1"/>
+      <w:numFmt w:val="decimal"/>
+      <w:isLgl/>
+      <w:lvlText w:val="%1.%2.%3.%4"/>
+      <w:lvlJc w:val="left"/>
+      <w:pPr>
+        <w:ind w:left="1440" w:hanging="1080"/>
+      </w:pPr>
+      <w:rPr>
+        <w:rFonts w:hint="default"/>
+      </w:rPr>
+    </w:lvl>
+    <w:lvl w:ilvl="4">
+      <w:start w:val="1"/>
+      <w:numFmt w:val="decimal"/>
+      <w:isLgl/>
+      <w:lvlText w:val="%1.%2.%3.%4.%5"/>
+      <w:lvlJc w:val="left"/>
+      <w:pPr>
+        <w:ind w:left="1440" w:hanging="1080"/>
+      </w:pPr>
+      <w:rPr>
+        <w:rFonts w:hint="default"/>
+      </w:rPr>
+    </w:lvl>
+    <w:lvl w:ilvl="5">
+      <w:start w:val="1"/>
+      <w:numFmt w:val="decimal"/>
+      <w:isLgl/>
+      <w:lvlText w:val="%1.%2.%3.%4.%5.%6"/>
+      <w:lvlJc w:val="left"/>
+      <w:pPr>
+        <w:ind w:left="1800" w:hanging="1440"/>
+      </w:pPr>
+      <w:rPr>
+        <w:rFonts w:hint="default"/>
+      </w:rPr>
+    </w:lvl>
+    <w:lvl w:ilvl="6">
+      <w:start w:val="1"/>
+      <w:numFmt w:val="decimal"/>
+      <w:isLgl/>
+      <w:lvlText w:val="%1.%2.%3.%4.%5.%6.%7"/>
+      <w:lvlJc w:val="left"/>
+      <w:pPr>
+        <w:ind w:left="1800" w:hanging="1440"/>
+      </w:pPr>
+      <w:rPr>
+        <w:rFonts w:hint="default"/>
+      </w:rPr>
+    </w:lvl>
+    <w:lvl w:ilvl="7">
+      <w:start w:val="1"/>
+      <w:numFmt w:val="decimal"/>
+      <w:isLgl/>
+      <w:lvlText w:val="%1.%2.%3.%4.%5.%6.%7.%8"/>
+      <w:lvlJc w:val="left"/>
+      <w:pPr>
+        <w:ind w:left="2160" w:hanging="1800"/>
+      </w:pPr>
+      <w:rPr>
+        <w:rFonts w:hint="default"/>
+      </w:rPr>
+    </w:lvl>
+    <w:lvl w:ilvl="8">
+      <w:start w:val="1"/>
+      <w:numFmt w:val="decimal"/>
+      <w:isLgl/>
+      <w:lvlText w:val="%1.%2.%3.%4.%5.%6.%7.%8.%9"/>
+      <w:lvlJc w:val="left"/>
+      <w:pPr>
+        <w:ind w:left="2520" w:hanging="2160"/>
+      </w:pPr>
+      <w:rPr>
+        <w:rFonts w:hint="default"/>
+      </w:rPr>
     </w:lvl>
   </w:abstractNum>
-  <w:abstractNum w:abstractNumId="12" w15:restartNumberingAfterBreak="0">
+  <w:abstractNum w:abstractNumId="13" w15:restartNumberingAfterBreak="0">
     <w:nsid w:val="6B5E3BEE"/>
     <w:multiLevelType w:val="hybridMultilevel"/>
     <w:tmpl w:val="B2305780"/>
@@ -2779,7 +3236,7 @@
       </w:pPr>
     </w:lvl>
   </w:abstractNum>
-  <w:abstractNum w:abstractNumId="13" w15:restartNumberingAfterBreak="0">
+  <w:abstractNum w:abstractNumId="14" w15:restartNumberingAfterBreak="0">
     <w:nsid w:val="70443EDF"/>
     <w:multiLevelType w:val="hybridMultilevel"/>
     <w:tmpl w:val="458A2846"/>
@@ -2892,7 +3349,7 @@
       </w:rPr>
     </w:lvl>
   </w:abstractNum>
-  <w:abstractNum w:abstractNumId="14" w15:restartNumberingAfterBreak="0">
+  <w:abstractNum w:abstractNumId="15" w15:restartNumberingAfterBreak="0">
     <w:nsid w:val="70485C4C"/>
     <w:multiLevelType w:val="hybridMultilevel"/>
     <w:tmpl w:val="50786E24"/>
@@ -3012,10 +3469,10 @@
     <w:abstractNumId w:val="1"/>
   </w:num>
   <w:num w:numId="3">
-    <w:abstractNumId w:val="14"/>
+    <w:abstractNumId w:val="15"/>
   </w:num>
   <w:num w:numId="4">
-    <w:abstractNumId w:val="13"/>
+    <w:abstractNumId w:val="14"/>
   </w:num>
   <w:num w:numId="5">
     <w:abstractNumId w:val="5"/>
@@ -3033,28 +3490,31 @@
     <w:abstractNumId w:val="4"/>
   </w:num>
   <w:num w:numId="10">
-    <w:abstractNumId w:val="11"/>
+    <w:abstractNumId w:val="12"/>
   </w:num>
   <w:num w:numId="11">
     <w:abstractNumId w:val="6"/>
   </w:num>
   <w:num w:numId="12">
-    <w:abstractNumId w:val="12"/>
+    <w:abstractNumId w:val="13"/>
   </w:num>
   <w:num w:numId="13">
     <w:abstractNumId w:val="0"/>
   </w:num>
   <w:num w:numId="14">
-    <w:abstractNumId w:val="10"/>
+    <w:abstractNumId w:val="11"/>
   </w:num>
   <w:num w:numId="15">
     <w:abstractNumId w:val="9"/>
+  </w:num>
+  <w:num w:numId="16">
+    <w:abstractNumId w:val="10"/>
   </w:num>
 </w:numbering>
 </file>
 
 <file path=word/styles.xml><?xml version="1.0" encoding="utf-8"?>
-<w:styles xmlns:mc="http://schemas.openxmlformats.org/markup-compatibility/2006" xmlns:r="http://schemas.openxmlformats.org/officeDocument/2006/relationships" xmlns:w="http://schemas.openxmlformats.org/wordprocessingml/2006/main" xmlns:w14="http://schemas.microsoft.com/office/word/2010/wordml" xmlns:w15="http://schemas.microsoft.com/office/word/2012/wordml" mc:Ignorable="w14 w15">
+<w:styles xmlns:mc="http://schemas.openxmlformats.org/markup-compatibility/2006" xmlns:r="http://schemas.openxmlformats.org/officeDocument/2006/relationships" xmlns:w="http://schemas.openxmlformats.org/wordprocessingml/2006/main" xmlns:w14="http://schemas.microsoft.com/office/word/2010/wordml" xmlns:w15="http://schemas.microsoft.com/office/word/2012/wordml" xmlns:w16se="http://schemas.microsoft.com/office/word/2015/wordml/symex" mc:Ignorable="w14 w15 w16se">
   <w:docDefaults>
     <w:rPrDefault>
       <w:rPr>
@@ -3070,7 +3530,7 @@
       </w:pPr>
     </w:pPrDefault>
   </w:docDefaults>
-  <w:latentStyles w:defLockedState="0" w:defUIPriority="99" w:defSemiHidden="0" w:defUnhideWhenUsed="0" w:defQFormat="0" w:count="371">
+  <w:latentStyles w:defLockedState="0" w:defUIPriority="99" w:defSemiHidden="0" w:defUnhideWhenUsed="0" w:defQFormat="0" w:count="375">
     <w:lsdException w:name="Normal" w:uiPriority="0" w:qFormat="1"/>
     <w:lsdException w:name="heading 1" w:uiPriority="9" w:qFormat="1"/>
     <w:lsdException w:name="heading 2" w:semiHidden="1" w:uiPriority="9" w:unhideWhenUsed="1" w:qFormat="1"/>
@@ -3176,7 +3636,6 @@
     <w:lsdException w:name="HTML Sample" w:semiHidden="1" w:unhideWhenUsed="1"/>
     <w:lsdException w:name="HTML Typewriter" w:semiHidden="1" w:unhideWhenUsed="1"/>
     <w:lsdException w:name="HTML Variable" w:semiHidden="1" w:unhideWhenUsed="1"/>
-    <w:lsdException w:name="Normal Table" w:semiHidden="1" w:unhideWhenUsed="1"/>
     <w:lsdException w:name="annotation subject" w:semiHidden="1" w:unhideWhenUsed="1"/>
     <w:lsdException w:name="No List" w:semiHidden="1" w:unhideWhenUsed="1"/>
     <w:lsdException w:name="Outline List 1" w:semiHidden="1" w:unhideWhenUsed="1"/>
@@ -3220,10 +3679,8 @@
     <w:lsdException w:name="Table Elegant" w:semiHidden="1" w:unhideWhenUsed="1"/>
     <w:lsdException w:name="Table Professional" w:semiHidden="1" w:unhideWhenUsed="1"/>
     <w:lsdException w:name="Table Subtle 1" w:semiHidden="1" w:unhideWhenUsed="1"/>
-    <w:lsdException w:name="Table Subtle 2" w:semiHidden="1" w:unhideWhenUsed="1"/>
     <w:lsdException w:name="Table Web 1" w:semiHidden="1" w:unhideWhenUsed="1"/>
     <w:lsdException w:name="Table Web 2" w:semiHidden="1" w:unhideWhenUsed="1"/>
-    <w:lsdException w:name="Table Web 3" w:semiHidden="1" w:unhideWhenUsed="1"/>
     <w:lsdException w:name="Balloon Text" w:semiHidden="1" w:unhideWhenUsed="1"/>
     <w:lsdException w:name="Table Grid" w:uiPriority="39"/>
     <w:lsdException w:name="Table Theme" w:semiHidden="1" w:unhideWhenUsed="1"/>
@@ -3442,6 +3899,10 @@
     <w:lsdException w:name="List Table 5 Dark Accent 6" w:uiPriority="50"/>
     <w:lsdException w:name="List Table 6 Colorful Accent 6" w:uiPriority="51"/>
     <w:lsdException w:name="List Table 7 Colorful Accent 6" w:uiPriority="52"/>
+    <w:lsdException w:name="Mention" w:semiHidden="1" w:unhideWhenUsed="1"/>
+    <w:lsdException w:name="Smart Hyperlink" w:semiHidden="1" w:unhideWhenUsed="1"/>
+    <w:lsdException w:name="Hashtag" w:semiHidden="1" w:unhideWhenUsed="1"/>
+    <w:lsdException w:name="Unresolved Mention" w:semiHidden="1" w:unhideWhenUsed="1"/>
   </w:latentStyles>
   <w:style w:type="paragraph" w:default="1" w:styleId="Normal">
     <w:name w:val="Normal"/>
@@ -3516,6 +3977,28 @@
       <w:rFonts w:asciiTheme="majorHAnsi" w:eastAsiaTheme="majorEastAsia" w:hAnsiTheme="majorHAnsi" w:cstheme="majorBidi"/>
       <w:color w:val="1F4D78" w:themeColor="accent1" w:themeShade="7F"/>
       <w:szCs w:val="24"/>
+    </w:rPr>
+  </w:style>
+  <w:style w:type="paragraph" w:styleId="Heading4">
+    <w:name w:val="heading 4"/>
+    <w:basedOn w:val="Normal"/>
+    <w:next w:val="Normal"/>
+    <w:link w:val="Heading4Char"/>
+    <w:uiPriority w:val="9"/>
+    <w:unhideWhenUsed/>
+    <w:qFormat/>
+    <w:rsid w:val="00870F69"/>
+    <w:pPr>
+      <w:keepNext/>
+      <w:keepLines/>
+      <w:spacing w:before="40" w:after="0"/>
+      <w:outlineLvl w:val="3"/>
+    </w:pPr>
+    <w:rPr>
+      <w:rFonts w:asciiTheme="majorHAnsi" w:eastAsiaTheme="majorEastAsia" w:hAnsiTheme="majorHAnsi" w:cstheme="majorBidi"/>
+      <w:i/>
+      <w:iCs/>
+      <w:color w:val="2E74B5" w:themeColor="accent1" w:themeShade="BF"/>
     </w:rPr>
   </w:style>
   <w:style w:type="character" w:default="1" w:styleId="DefaultParagraphFont">
@@ -3604,6 +4087,44 @@
       <w:color w:val="1F4D78" w:themeColor="accent1" w:themeShade="7F"/>
       <w:sz w:val="28"/>
       <w:szCs w:val="24"/>
+    </w:rPr>
+  </w:style>
+  <w:style w:type="character" w:styleId="FollowedHyperlink">
+    <w:name w:val="FollowedHyperlink"/>
+    <w:basedOn w:val="DefaultParagraphFont"/>
+    <w:uiPriority w:val="99"/>
+    <w:semiHidden/>
+    <w:unhideWhenUsed/>
+    <w:rsid w:val="00A21696"/>
+    <w:rPr>
+      <w:color w:val="954F72" w:themeColor="followedHyperlink"/>
+      <w:u w:val="single"/>
+    </w:rPr>
+  </w:style>
+  <w:style w:type="character" w:styleId="UnresolvedMention">
+    <w:name w:val="Unresolved Mention"/>
+    <w:basedOn w:val="DefaultParagraphFont"/>
+    <w:uiPriority w:val="99"/>
+    <w:semiHidden/>
+    <w:unhideWhenUsed/>
+    <w:rsid w:val="00870F69"/>
+    <w:rPr>
+      <w:color w:val="808080"/>
+      <w:shd w:val="clear" w:color="auto" w:fill="E6E6E6"/>
+    </w:rPr>
+  </w:style>
+  <w:style w:type="character" w:customStyle="1" w:styleId="Heading4Char">
+    <w:name w:val="Heading 4 Char"/>
+    <w:basedOn w:val="DefaultParagraphFont"/>
+    <w:link w:val="Heading4"/>
+    <w:uiPriority w:val="9"/>
+    <w:rsid w:val="00870F69"/>
+    <w:rPr>
+      <w:rFonts w:asciiTheme="majorHAnsi" w:eastAsiaTheme="majorEastAsia" w:hAnsiTheme="majorHAnsi" w:cstheme="majorBidi"/>
+      <w:i/>
+      <w:iCs/>
+      <w:color w:val="2E74B5" w:themeColor="accent1" w:themeShade="BF"/>
+      <w:sz w:val="28"/>
     </w:rPr>
   </w:style>
 </w:styles>
@@ -3868,4 +4389,16 @@
     </a:ext>
   </a:extLst>
 </a:theme>
+</file>
+
+<file path=customXml/item1.xml><?xml version="1.0" encoding="utf-8"?>
+<b:Sources xmlns:b="http://schemas.openxmlformats.org/officeDocument/2006/bibliography" xmlns="http://schemas.openxmlformats.org/officeDocument/2006/bibliography" SelectedStyle="\APASixthEditionOfficeOnline.xsl" StyleName="APA" Version="6"/>
+</file>
+
+<file path=customXml/itemProps1.xml><?xml version="1.0" encoding="utf-8"?>
+<ds:datastoreItem xmlns:ds="http://schemas.openxmlformats.org/officeDocument/2006/customXml" ds:itemID="{EF36F01A-9712-4CDF-A17C-A5AF4561B1FC}">
+  <ds:schemaRefs>
+    <ds:schemaRef ds:uri="http://schemas.openxmlformats.org/officeDocument/2006/bibliography"/>
+  </ds:schemaRefs>
+</ds:datastoreItem>
 </file>
</xml_diff>